<commit_message>
Changes in the bibliography
</commit_message>
<xml_diff>
--- a/Special_Problem_Proposal.docx
+++ b/Special_Problem_Proposal.docx
@@ -796,7 +796,15 @@
         <w:rPr>
           <w:color w:val="000000"/>
         </w:rPr>
-        <w:t xml:space="preserve"> [2]</w:t>
+        <w:t xml:space="preserve"> [1</w:t>
+      </w:r>
+      <w:bookmarkStart w:id="0" w:name="_GoBack"/>
+      <w:bookmarkEnd w:id="0"/>
+      <w:r>
+        <w:rPr>
+          <w:color w:val="000000"/>
+        </w:rPr>
+        <w:t>]</w:t>
       </w:r>
       <w:r>
         <w:rPr>
@@ -846,7 +854,13 @@
         <w:rPr>
           <w:color w:val="000000"/>
         </w:rPr>
-        <w:t xml:space="preserve"> [9]</w:t>
+        <w:t xml:space="preserve"> [5</w:t>
+      </w:r>
+      <w:r>
+        <w:rPr>
+          <w:color w:val="000000"/>
+        </w:rPr>
+        <w:t>]</w:t>
       </w:r>
       <w:r>
         <w:rPr>
@@ -1631,8 +1645,6 @@
         </w:rPr>
         <w:t xml:space="preserve"> (pp. 170-182). Springer Berlin Heidelberg.</w:t>
       </w:r>
-      <w:bookmarkStart w:id="0" w:name="_GoBack"/>
-      <w:bookmarkEnd w:id="0"/>
     </w:p>
     <w:sectPr>
       <w:headerReference w:type="even" r:id="rId9"/>
@@ -5279,7 +5291,7 @@
 </file>
 
 <file path=customXml/itemProps1.xml><?xml version="1.0" encoding="utf-8"?>
-<ds:datastoreItem xmlns:ds="http://schemas.openxmlformats.org/officeDocument/2006/customXml" ds:itemID="{62FBAF1C-E360-49DF-862C-60D5FB978720}">
+<ds:datastoreItem xmlns:ds="http://schemas.openxmlformats.org/officeDocument/2006/customXml" ds:itemID="{845D83D6-0CD8-4245-8644-CF9195A9DB45}">
   <ds:schemaRefs>
     <ds:schemaRef ds:uri="http://schemas.openxmlformats.org/officeDocument/2006/bibliography"/>
   </ds:schemaRefs>

</xml_diff>